<commit_message>
Made little program for testing panels
</commit_message>
<xml_diff>
--- a/Logbook.docx
+++ b/Logbook.docx
@@ -1116,8 +1116,195 @@
       </w:r>
     </w:p>
     <w:p>
+      <w:pPr>
+        <w:jc w:val="right"/>
+      </w:pPr>
+      <w:r>
+        <w:t>09/12/17</w:t>
+      </w:r>
+    </w:p>
+    <w:p>
+      <w:r>
+        <w:t>Lol, we didn’t exactly have a productive SDD lesson yesterday, so I got exactly zilch done. On the up side, today I managed to get loads of stuff done, until I hit the wall that is the update_</w:t>
+      </w:r>
+      <w:proofErr w:type="gramStart"/>
+      <w:r>
+        <w:t>panel(</w:t>
+      </w:r>
+      <w:proofErr w:type="gramEnd"/>
+      <w:r>
+        <w:t>) command. Let’s start at the beginning. I first wanted to make the code more structured, so I moved the whole if statement into a separate function.</w:t>
+      </w:r>
+    </w:p>
+    <w:p>
+      <w:r>
+        <w:rPr>
+          <w:noProof/>
+          <w:lang w:eastAsia="en-AU"/>
+        </w:rPr>
+        <w:drawing>
+          <wp:anchor distT="0" distB="0" distL="114300" distR="114300" simplePos="0" relativeHeight="251665408" behindDoc="0" locked="0" layoutInCell="1" allowOverlap="1">
+            <wp:simplePos x="0" y="0"/>
+            <wp:positionH relativeFrom="column">
+              <wp:posOffset>4114800</wp:posOffset>
+            </wp:positionH>
+            <wp:positionV relativeFrom="paragraph">
+              <wp:posOffset>1446530</wp:posOffset>
+            </wp:positionV>
+            <wp:extent cx="2337435" cy="1242060"/>
+            <wp:effectExtent l="0" t="0" r="5715" b="0"/>
+            <wp:wrapSquare wrapText="bothSides"/>
+            <wp:docPr id="11" name="Picture 11"/>
+            <wp:cNvGraphicFramePr>
+              <a:graphicFrameLocks xmlns:a="http://schemas.openxmlformats.org/drawingml/2006/main" noChangeAspect="1"/>
+            </wp:cNvGraphicFramePr>
+            <a:graphic xmlns:a="http://schemas.openxmlformats.org/drawingml/2006/main">
+              <a:graphicData uri="http://schemas.openxmlformats.org/drawingml/2006/picture">
+                <pic:pic xmlns:pic="http://schemas.openxmlformats.org/drawingml/2006/picture">
+                  <pic:nvPicPr>
+                    <pic:cNvPr id="1" name=""/>
+                    <pic:cNvPicPr/>
+                  </pic:nvPicPr>
+                  <pic:blipFill>
+                    <a:blip r:embed="rId15">
+                      <a:extLst>
+                        <a:ext uri="{28A0092B-C50C-407E-A947-70E740481C1C}">
+                          <a14:useLocalDpi xmlns:a14="http://schemas.microsoft.com/office/drawing/2010/main" val="0"/>
+                        </a:ext>
+                      </a:extLst>
+                    </a:blip>
+                    <a:stretch>
+                      <a:fillRect/>
+                    </a:stretch>
+                  </pic:blipFill>
+                  <pic:spPr>
+                    <a:xfrm>
+                      <a:off x="0" y="0"/>
+                      <a:ext cx="2337435" cy="1242060"/>
+                    </a:xfrm>
+                    <a:prstGeom prst="rect">
+                      <a:avLst/>
+                    </a:prstGeom>
+                  </pic:spPr>
+                </pic:pic>
+              </a:graphicData>
+            </a:graphic>
+            <wp14:sizeRelH relativeFrom="margin">
+              <wp14:pctWidth>0</wp14:pctWidth>
+            </wp14:sizeRelH>
+            <wp14:sizeRelV relativeFrom="margin">
+              <wp14:pctHeight>0</wp14:pctHeight>
+            </wp14:sizeRelV>
+          </wp:anchor>
+        </w:drawing>
+      </w:r>
+      <w:r>
+        <w:t xml:space="preserve">Then I began to once again work on the map conundrum. Firstly, when the character moves through the world, there are dots in between the walls representing floors. Of course, when the character moved through the world, they couldn’t just leave floor everywhere, as there are other things to consider too, like items or monster </w:t>
+      </w:r>
+      <w:r>
+        <w:t>carcases. You know, the normal things you see lying around</w:t>
+      </w:r>
+      <w:r>
+        <w:t>. I therefore had to figure out a way to make the character leave behind them the same tile as was there in the beginning. I made this whole weird complex solution that took ages, and was very long. But then, I was sitting there staring at the code, and I was all like ‘There has got to be an easier way to do this!’, so I went on the curses docs, and found a more elegant solution in the form of panels. The idea is that you can layer these panels, so that they wouldn’t affect one another. It was at this point that I hit the wall.</w:t>
+      </w:r>
+    </w:p>
+    <w:p>
+      <w:r>
+        <w:t>After getting rid of the chunky solution and implementing this one, for some reason python suddenly closed. I managed to narrow the problem down to one line – the update_</w:t>
+      </w:r>
+      <w:proofErr w:type="gramStart"/>
+      <w:r>
+        <w:t>panel(</w:t>
+      </w:r>
+      <w:proofErr w:type="gramEnd"/>
+      <w:r>
+        <w:t>) line. However, as I have no idea as to why this is, I have temporarily hit a wall.</w:t>
+      </w:r>
+      <w:r>
+        <w:t xml:space="preserve"> I think I’ll just try again tomorrow…</w:t>
+      </w:r>
+    </w:p>
+    <w:p/>
+    <w:p>
+      <w:pPr>
+        <w:jc w:val="right"/>
+      </w:pPr>
+      <w:r>
+        <w:lastRenderedPageBreak/>
+        <w:t>12/12/17</w:t>
+      </w:r>
+    </w:p>
+    <w:p>
+      <w:r>
+        <w:t xml:space="preserve">Well, nothing really ended up being done on Sunday after all. Or Monday for that matter. It is not Tuesday, and I still have no idea as to how to fix this. Luckily, my Dad’s getting back from New Zealand this afternoon, so hopefully he’ll be able to help. In the meantime, I’ve begun the Gantt </w:t>
+      </w:r>
+      <w:proofErr w:type="gramStart"/>
+      <w:r>
+        <w:t>Chart</w:t>
+      </w:r>
+      <w:proofErr w:type="gramEnd"/>
+      <w:r>
+        <w:t>. It’s very annoying and stupid, and I have no clue as to which thing we’re meant to use. Despite this, I’ve gotten a good way in, though I think I’m a little too optimistic…</w:t>
+      </w:r>
       <w:bookmarkStart w:id="0" w:name="_GoBack"/>
       <w:bookmarkEnd w:id="0"/>
+    </w:p>
+    <w:p>
+      <w:r>
+        <w:rPr>
+          <w:noProof/>
+          <w:lang w:eastAsia="en-AU"/>
+        </w:rPr>
+        <w:drawing>
+          <wp:anchor distT="0" distB="0" distL="114300" distR="114300" simplePos="0" relativeHeight="251666432" behindDoc="0" locked="0" layoutInCell="1" allowOverlap="1">
+            <wp:simplePos x="0" y="0"/>
+            <wp:positionH relativeFrom="column">
+              <wp:posOffset>0</wp:posOffset>
+            </wp:positionH>
+            <wp:positionV relativeFrom="paragraph">
+              <wp:posOffset>3175</wp:posOffset>
+            </wp:positionV>
+            <wp:extent cx="4601657" cy="2842260"/>
+            <wp:effectExtent l="0" t="0" r="8890" b="0"/>
+            <wp:wrapSquare wrapText="bothSides"/>
+            <wp:docPr id="12" name="Picture 12"/>
+            <wp:cNvGraphicFramePr>
+              <a:graphicFrameLocks xmlns:a="http://schemas.openxmlformats.org/drawingml/2006/main" noChangeAspect="1"/>
+            </wp:cNvGraphicFramePr>
+            <a:graphic xmlns:a="http://schemas.openxmlformats.org/drawingml/2006/main">
+              <a:graphicData uri="http://schemas.openxmlformats.org/drawingml/2006/picture">
+                <pic:pic xmlns:pic="http://schemas.openxmlformats.org/drawingml/2006/picture">
+                  <pic:nvPicPr>
+                    <pic:cNvPr id="1" name=""/>
+                    <pic:cNvPicPr/>
+                  </pic:nvPicPr>
+                  <pic:blipFill>
+                    <a:blip r:embed="rId16" cstate="print">
+                      <a:extLst>
+                        <a:ext uri="{28A0092B-C50C-407E-A947-70E740481C1C}">
+                          <a14:useLocalDpi xmlns:a14="http://schemas.microsoft.com/office/drawing/2010/main" val="0"/>
+                        </a:ext>
+                      </a:extLst>
+                    </a:blip>
+                    <a:stretch>
+                      <a:fillRect/>
+                    </a:stretch>
+                  </pic:blipFill>
+                  <pic:spPr>
+                    <a:xfrm>
+                      <a:off x="0" y="0"/>
+                      <a:ext cx="4601657" cy="2842260"/>
+                    </a:xfrm>
+                    <a:prstGeom prst="rect">
+                      <a:avLst/>
+                    </a:prstGeom>
+                  </pic:spPr>
+                </pic:pic>
+              </a:graphicData>
+            </a:graphic>
+          </wp:anchor>
+        </w:drawing>
+      </w:r>
     </w:p>
     <w:sectPr>
       <w:pgSz w:w="11906" w:h="16838"/>
@@ -1875,7 +2062,7 @@
 </file>
 
 <file path=customXml/itemProps1.xml><?xml version="1.0" encoding="utf-8"?>
-<ds:datastoreItem xmlns:ds="http://schemas.openxmlformats.org/officeDocument/2006/customXml" ds:itemID="{E91A1F34-C599-42AD-A89D-45B2D2AE4E17}">
+<ds:datastoreItem xmlns:ds="http://schemas.openxmlformats.org/officeDocument/2006/customXml" ds:itemID="{C5CD4BCE-4C78-48D6-9EBB-D9A565653D9F}">
   <ds:schemaRefs>
     <ds:schemaRef ds:uri="http://schemas.openxmlformats.org/officeDocument/2006/bibliography"/>
   </ds:schemaRefs>

</xml_diff>

<commit_message>
Added Fmap and updated logbook
</commit_message>
<xml_diff>
--- a/Logbook.docx
+++ b/Logbook.docx
@@ -1384,15 +1384,263 @@
         <w:ind w:left="360"/>
       </w:pPr>
       <w:r>
-        <w:t>That’s about the size of it. Good night, I am extremely sick of coding. Happy New Year!!</w:t>
+        <w:t>That’s about the size of it. Good night</w:t>
+      </w:r>
+      <w:r>
+        <w:t>, and……</w:t>
+      </w:r>
+      <w:r>
+        <w:t xml:space="preserve"> Happy New Year!!</w:t>
       </w:r>
     </w:p>
     <w:p>
       <w:pPr>
         <w:ind w:left="360"/>
-      </w:pPr>
+        <w:jc w:val="right"/>
+      </w:pPr>
+      <w:r>
+        <w:t>3/1/18</w:t>
+      </w:r>
+    </w:p>
+    <w:p>
+      <w:pPr>
+        <w:ind w:left="360"/>
+      </w:pPr>
+      <w:r>
+        <w:rPr>
+          <w:noProof/>
+          <w:lang w:eastAsia="en-AU"/>
+        </w:rPr>
+        <w:drawing>
+          <wp:anchor distT="0" distB="0" distL="114300" distR="114300" simplePos="0" relativeHeight="251668480" behindDoc="0" locked="0" layoutInCell="1" allowOverlap="1">
+            <wp:simplePos x="0" y="0"/>
+            <wp:positionH relativeFrom="column">
+              <wp:posOffset>4110355</wp:posOffset>
+            </wp:positionH>
+            <wp:positionV relativeFrom="paragraph">
+              <wp:posOffset>474345</wp:posOffset>
+            </wp:positionV>
+            <wp:extent cx="2850515" cy="2134870"/>
+            <wp:effectExtent l="0" t="4127" r="2857" b="2858"/>
+            <wp:wrapSquare wrapText="bothSides"/>
+            <wp:docPr id="15" name="Picture 15" descr="C:\Users\rarie\AppData\Local\Microsoft\Windows\INetCache\Content.Word\IMG_20180103_191959266.jpg"/>
+            <wp:cNvGraphicFramePr>
+              <a:graphicFrameLocks xmlns:a="http://schemas.openxmlformats.org/drawingml/2006/main" noChangeAspect="1"/>
+            </wp:cNvGraphicFramePr>
+            <a:graphic xmlns:a="http://schemas.openxmlformats.org/drawingml/2006/main">
+              <a:graphicData uri="http://schemas.openxmlformats.org/drawingml/2006/picture">
+                <pic:pic xmlns:pic="http://schemas.openxmlformats.org/drawingml/2006/picture">
+                  <pic:nvPicPr>
+                    <pic:cNvPr id="0" name="Picture 8" descr="C:\Users\rarie\AppData\Local\Microsoft\Windows\INetCache\Content.Word\IMG_20180103_191959266.jpg"/>
+                    <pic:cNvPicPr>
+                      <a:picLocks noChangeAspect="1" noChangeArrowheads="1"/>
+                    </pic:cNvPicPr>
+                  </pic:nvPicPr>
+                  <pic:blipFill>
+                    <a:blip r:embed="rId19" cstate="print">
+                      <a:extLst>
+                        <a:ext uri="{28A0092B-C50C-407E-A947-70E740481C1C}">
+                          <a14:useLocalDpi xmlns:a14="http://schemas.microsoft.com/office/drawing/2010/main" val="0"/>
+                        </a:ext>
+                      </a:extLst>
+                    </a:blip>
+                    <a:srcRect/>
+                    <a:stretch>
+                      <a:fillRect/>
+                    </a:stretch>
+                  </pic:blipFill>
+                  <pic:spPr bwMode="auto">
+                    <a:xfrm rot="5400000">
+                      <a:off x="0" y="0"/>
+                      <a:ext cx="2850515" cy="2134870"/>
+                    </a:xfrm>
+                    <a:prstGeom prst="rect">
+                      <a:avLst/>
+                    </a:prstGeom>
+                    <a:noFill/>
+                    <a:ln>
+                      <a:noFill/>
+                    </a:ln>
+                  </pic:spPr>
+                </pic:pic>
+              </a:graphicData>
+            </a:graphic>
+            <wp14:sizeRelH relativeFrom="margin">
+              <wp14:pctWidth>0</wp14:pctWidth>
+            </wp14:sizeRelH>
+            <wp14:sizeRelV relativeFrom="margin">
+              <wp14:pctHeight>0</wp14:pctHeight>
+            </wp14:sizeRelV>
+          </wp:anchor>
+        </w:drawing>
+      </w:r>
+      <w:r>
+        <w:t xml:space="preserve">Wow, my first entry in the </w:t>
+      </w:r>
+      <w:r>
+        <w:t>2018</w:t>
+      </w:r>
       <w:bookmarkStart w:id="0" w:name="_GoBack"/>
       <w:bookmarkEnd w:id="0"/>
+      <w:r>
+        <w:t>! I took a few days off to catch my breath back (not entirely sure how that works, but oh well), but now I am back. Today I started and SOLVED my scrolling map issue. Yay! I will now run through my process for you.</w:t>
+      </w:r>
+    </w:p>
+    <w:p>
+      <w:pPr>
+        <w:ind w:left="360"/>
+      </w:pPr>
+      <w:r>
+        <w:rPr>
+          <w:noProof/>
+          <w:lang w:eastAsia="en-AU"/>
+        </w:rPr>
+        <w:drawing>
+          <wp:anchor distT="0" distB="0" distL="114300" distR="114300" simplePos="0" relativeHeight="251669504" behindDoc="0" locked="0" layoutInCell="1" allowOverlap="1">
+            <wp:simplePos x="0" y="0"/>
+            <wp:positionH relativeFrom="margin">
+              <wp:posOffset>1388110</wp:posOffset>
+            </wp:positionH>
+            <wp:positionV relativeFrom="paragraph">
+              <wp:posOffset>1924685</wp:posOffset>
+            </wp:positionV>
+            <wp:extent cx="2643437" cy="2461260"/>
+            <wp:effectExtent l="0" t="0" r="5080" b="0"/>
+            <wp:wrapSquare wrapText="bothSides"/>
+            <wp:docPr id="16" name="Picture 16"/>
+            <wp:cNvGraphicFramePr>
+              <a:graphicFrameLocks xmlns:a="http://schemas.openxmlformats.org/drawingml/2006/main" noChangeAspect="1"/>
+            </wp:cNvGraphicFramePr>
+            <a:graphic xmlns:a="http://schemas.openxmlformats.org/drawingml/2006/main">
+              <a:graphicData uri="http://schemas.openxmlformats.org/drawingml/2006/picture">
+                <pic:pic xmlns:pic="http://schemas.openxmlformats.org/drawingml/2006/picture">
+                  <pic:nvPicPr>
+                    <pic:cNvPr id="1" name=""/>
+                    <pic:cNvPicPr/>
+                  </pic:nvPicPr>
+                  <pic:blipFill>
+                    <a:blip r:embed="rId20">
+                      <a:extLst>
+                        <a:ext uri="{28A0092B-C50C-407E-A947-70E740481C1C}">
+                          <a14:useLocalDpi xmlns:a14="http://schemas.microsoft.com/office/drawing/2010/main" val="0"/>
+                        </a:ext>
+                      </a:extLst>
+                    </a:blip>
+                    <a:stretch>
+                      <a:fillRect/>
+                    </a:stretch>
+                  </pic:blipFill>
+                  <pic:spPr>
+                    <a:xfrm>
+                      <a:off x="0" y="0"/>
+                      <a:ext cx="2643437" cy="2461260"/>
+                    </a:xfrm>
+                    <a:prstGeom prst="rect">
+                      <a:avLst/>
+                    </a:prstGeom>
+                  </pic:spPr>
+                </pic:pic>
+              </a:graphicData>
+            </a:graphic>
+            <wp14:sizeRelH relativeFrom="margin">
+              <wp14:pctWidth>0</wp14:pctWidth>
+            </wp14:sizeRelH>
+            <wp14:sizeRelV relativeFrom="margin">
+              <wp14:pctHeight>0</wp14:pctHeight>
+            </wp14:sizeRelV>
+          </wp:anchor>
+        </w:drawing>
+      </w:r>
+      <w:r>
+        <w:rPr>
+          <w:noProof/>
+          <w:lang w:eastAsia="en-AU"/>
+        </w:rPr>
+        <w:drawing>
+          <wp:anchor distT="0" distB="0" distL="114300" distR="114300" simplePos="0" relativeHeight="251667456" behindDoc="0" locked="0" layoutInCell="1" allowOverlap="1">
+            <wp:simplePos x="0" y="0"/>
+            <wp:positionH relativeFrom="column">
+              <wp:posOffset>4031615</wp:posOffset>
+            </wp:positionH>
+            <wp:positionV relativeFrom="paragraph">
+              <wp:posOffset>2132330</wp:posOffset>
+            </wp:positionV>
+            <wp:extent cx="2528570" cy="1897380"/>
+            <wp:effectExtent l="0" t="0" r="5080" b="7620"/>
+            <wp:wrapSquare wrapText="bothSides"/>
+            <wp:docPr id="14" name="Picture 14" descr="C:\Users\rarie\AppData\Local\Microsoft\Windows\INetCache\Content.Word\IMG_20180103_192004691.jpg"/>
+            <wp:cNvGraphicFramePr>
+              <a:graphicFrameLocks xmlns:a="http://schemas.openxmlformats.org/drawingml/2006/main" noChangeAspect="1"/>
+            </wp:cNvGraphicFramePr>
+            <a:graphic xmlns:a="http://schemas.openxmlformats.org/drawingml/2006/main">
+              <a:graphicData uri="http://schemas.openxmlformats.org/drawingml/2006/picture">
+                <pic:pic xmlns:pic="http://schemas.openxmlformats.org/drawingml/2006/picture">
+                  <pic:nvPicPr>
+                    <pic:cNvPr id="0" name="Picture 6" descr="C:\Users\rarie\AppData\Local\Microsoft\Windows\INetCache\Content.Word\IMG_20180103_192004691.jpg"/>
+                    <pic:cNvPicPr>
+                      <a:picLocks noChangeAspect="1" noChangeArrowheads="1"/>
+                    </pic:cNvPicPr>
+                  </pic:nvPicPr>
+                  <pic:blipFill>
+                    <a:blip r:embed="rId21" cstate="print">
+                      <a:extLst>
+                        <a:ext uri="{28A0092B-C50C-407E-A947-70E740481C1C}">
+                          <a14:useLocalDpi xmlns:a14="http://schemas.microsoft.com/office/drawing/2010/main" val="0"/>
+                        </a:ext>
+                      </a:extLst>
+                    </a:blip>
+                    <a:srcRect/>
+                    <a:stretch>
+                      <a:fillRect/>
+                    </a:stretch>
+                  </pic:blipFill>
+                  <pic:spPr bwMode="auto">
+                    <a:xfrm>
+                      <a:off x="0" y="0"/>
+                      <a:ext cx="2528570" cy="1897380"/>
+                    </a:xfrm>
+                    <a:prstGeom prst="rect">
+                      <a:avLst/>
+                    </a:prstGeom>
+                    <a:noFill/>
+                    <a:ln>
+                      <a:noFill/>
+                    </a:ln>
+                  </pic:spPr>
+                </pic:pic>
+              </a:graphicData>
+            </a:graphic>
+            <wp14:sizeRelH relativeFrom="margin">
+              <wp14:pctWidth>0</wp14:pctWidth>
+            </wp14:sizeRelH>
+            <wp14:sizeRelV relativeFrom="margin">
+              <wp14:pctHeight>0</wp14:pctHeight>
+            </wp14:sizeRelV>
+          </wp:anchor>
+        </w:drawing>
+      </w:r>
+      <w:r>
+        <w:t>I began by creating 6 variables to represent the 6 numbers needed to update the pad – 2 for the top left point of the box that you can see, and 4 for the dimensions of the box (it makes more sense in the diagram – but not much more). Needless to say, it was very confusing, and I successfully gave myself a headache many times trying to figure out which numbers were corresponding. It of course didn’t help that for some reason curses takes their graphing points in the format (y, x) instead of (x, y), though in my opinion that kind of makes more sense. I eventually realised that the reason that it wasn’t working was that I misunderstood the purpose of the two origin numbers, so in the end it was pretty simple. Don’t you hate it w</w:t>
+      </w:r>
+      <w:r>
+        <w:t xml:space="preserve">hen that happens?? </w:t>
+      </w:r>
+      <w:r>
+        <w:t>Anyhow, I got it all working, and as I haven’t given you any fun pictures in a while, see below.</w:t>
+      </w:r>
+      <w:r>
+        <w:t xml:space="preserve"> </w:t>
+      </w:r>
+    </w:p>
+    <w:p>
+      <w:pPr>
+        <w:ind w:left="360"/>
+      </w:pPr>
+    </w:p>
+    <w:p>
+      <w:pPr>
+        <w:ind w:left="360"/>
+      </w:pPr>
     </w:p>
     <w:sectPr>
       <w:pgSz w:w="11906" w:h="16838"/>
@@ -2013,6 +2261,17 @@
       <w:contextualSpacing/>
     </w:pPr>
   </w:style>
+  <w:style w:type="character" w:styleId="Hyperlink">
+    <w:name w:val="Hyperlink"/>
+    <w:basedOn w:val="DefaultParagraphFont"/>
+    <w:uiPriority w:val="99"/>
+    <w:unhideWhenUsed/>
+    <w:rsid w:val="00AF5558"/>
+    <w:rPr>
+      <w:color w:val="0563C1" w:themeColor="hyperlink"/>
+      <w:u w:val="single"/>
+    </w:rPr>
+  </w:style>
 </w:styles>
 </file>
 
@@ -2282,7 +2541,7 @@
 </file>
 
 <file path=customXml/itemProps1.xml><?xml version="1.0" encoding="utf-8"?>
-<ds:datastoreItem xmlns:ds="http://schemas.openxmlformats.org/officeDocument/2006/customXml" ds:itemID="{3129F23C-F9EC-4FF8-9229-2B3CC71A2CB6}">
+<ds:datastoreItem xmlns:ds="http://schemas.openxmlformats.org/officeDocument/2006/customXml" ds:itemID="{9361C116-A704-40B4-A121-497E64001D69}">
   <ds:schemaRefs>
     <ds:schemaRef ds:uri="http://schemas.openxmlformats.org/officeDocument/2006/bibliography"/>
   </ds:schemaRefs>

</xml_diff>

<commit_message>
Made Map & Ganttchart(1), updated log
</commit_message>
<xml_diff>
--- a/Logbook.docx
+++ b/Logbook.docx
@@ -266,7 +266,23 @@
     </w:p>
     <w:p>
       <w:r>
-        <w:t>Guess what? I’ve already run into a slight problem (actually, it’s a pretty big problem). I discovered that python curses aren’t available on the windows version of python. My first thought was ‘Use another operating system!’ But since I need to have it working on a windows computer when I hand it in, it’s probably not the best idea to develop it on a different operating system. I decided to call in the cavalry, after unsuccessfully finding a solution on the internet. (There are a few tools that are meant to be like python curses but for windows, but the majority seem to be pretty ancient (like windows xp ancient)) By ‘the cavalry’ I of course mean my dad, Gavin Carr. He’s a geek himself so he knows a good bit about computers. Of course, 5 minutes after outlining my problem, he does a quick google search and manages to find a solution (why?????). I’ve decided to use a module called asciimatics. It’s pretty much exactly like python curses (even down to the same codes for the colours!), except it runs on windows, and it looks to be regularly maintained. Thanks, Dad!</w:t>
+        <w:t xml:space="preserve">Guess what? I’ve already run into a slight problem (actually, it’s a pretty big problem). I discovered that python curses aren’t available on the windows version of python. My first thought was ‘Use another operating system!’ But since I need to have it working on a windows computer when I hand it in, it’s probably not the best idea to develop it on a different operating system. I decided to call in the cavalry, after unsuccessfully finding a solution on the internet. (There are a few tools that are meant to be like python curses but for windows, but the majority seem to be pretty ancient (like windows </w:t>
+      </w:r>
+      <w:proofErr w:type="spellStart"/>
+      <w:r>
+        <w:t>xp</w:t>
+      </w:r>
+      <w:proofErr w:type="spellEnd"/>
+      <w:r>
+        <w:t xml:space="preserve"> ancient)) By ‘the cavalry’ I of course mean my dad, Gavin Carr. He’s a geek himself so he knows a good bit about computers. Of course, 5 minutes after outlining my problem, he does a quick google search and manages to find a solution (why?????). I’ve decided to use a module called </w:t>
+      </w:r>
+      <w:proofErr w:type="spellStart"/>
+      <w:r>
+        <w:t>asciimatics</w:t>
+      </w:r>
+      <w:proofErr w:type="spellEnd"/>
+      <w:r>
+        <w:t>. It’s pretty much exactly like python curses (even down to the same codes for the colours!), except it runs on windows, and it looks to be regularly maintained. Thanks, Dad!</w:t>
       </w:r>
     </w:p>
     <w:p>
@@ -390,11 +406,16 @@
         <w:t xml:space="preserve">Today in SDD, we were given time to look at past projects, to give us inspiration for what we will do. Of course, since I already planned what I’m going to do, I basically just played </w:t>
       </w:r>
       <w:r>
-        <w:t>around with asciim</w:t>
+        <w:t xml:space="preserve">around with </w:t>
+      </w:r>
+      <w:proofErr w:type="spellStart"/>
+      <w:r>
+        <w:t>asciim</w:t>
       </w:r>
       <w:r>
         <w:t>atics</w:t>
       </w:r>
+      <w:proofErr w:type="spellEnd"/>
       <w:r>
         <w:t>, and am starting to get the hang of it. I’ve made a little program to try different things out. At the moment it doesn’t do much of anything, but I’ll build on it, and eventually have it doing backflips (figuratively).</w:t>
       </w:r>
@@ -566,13 +587,29 @@
         <w:t>Today we got another period to check out the game folders, so I continued my work with figuring</w:t>
       </w:r>
       <w:r>
-        <w:t xml:space="preserve"> out a</w:t>
-      </w:r>
-      <w:r>
-        <w:t xml:space="preserve">sciimatics. </w:t>
-      </w:r>
-      <w:r>
-        <w:t>Since Monday, I’ve figured out how the taller text works (FigletText), and so can now make the titles seem more dramatic (see first picture</w:t>
+        <w:t xml:space="preserve"> out </w:t>
+      </w:r>
+      <w:proofErr w:type="spellStart"/>
+      <w:r>
+        <w:t>a</w:t>
+      </w:r>
+      <w:r>
+        <w:t>sciimatics</w:t>
+      </w:r>
+      <w:proofErr w:type="spellEnd"/>
+      <w:r>
+        <w:t xml:space="preserve">. </w:t>
+      </w:r>
+      <w:r>
+        <w:t>Since Monday, I’ve figured out how the taller text works (</w:t>
+      </w:r>
+      <w:proofErr w:type="spellStart"/>
+      <w:r>
+        <w:t>FigletText</w:t>
+      </w:r>
+      <w:proofErr w:type="spellEnd"/>
+      <w:r>
+        <w:t>), and so can now make the titles seem more dramatic (see first picture</w:t>
       </w:r>
       <w:r>
         <w:t>)</w:t>
@@ -644,12 +681,44 @@
     </w:p>
     <w:p>
       <w:r>
-        <w:t>We got some more time to brainstorm our project today. For me, that meant trying to figure out how to make the map interface. Thus, my first stop was the asciimatics documentation. However, to my surprise and horror, there was no part of the documentation referencing this anywhere! Eventually, after much more research I concluded that maybe asciimatics wasn’t such a perfect tool after all for this. I was therefore back to square 1.</w:t>
-      </w:r>
-    </w:p>
-    <w:p>
-      <w:r>
-        <w:t>I proceeded to do some research on the other possible tools that I could use – these included Unicurses, and another unofficial port of curses for windows. Both would end up doing the same thing, but I ended up discovering that Unicurses has no support for x64, which was my machine (seriously???). By this point I was extremely annoyed (it was also late afternoon at this point, after spending the entire day chasing up dead ends). That isn’t particularly relevant, but in order to properly paint the picture of what occurred, you really need to appreciate my state of mind at the time. Anyway, this left th</w:t>
+        <w:t xml:space="preserve">We got some more time to brainstorm our project today. For me, that meant trying to figure out how to make the map interface. Thus, my first stop was the </w:t>
+      </w:r>
+      <w:proofErr w:type="spellStart"/>
+      <w:r>
+        <w:t>asciimatics</w:t>
+      </w:r>
+      <w:proofErr w:type="spellEnd"/>
+      <w:r>
+        <w:t xml:space="preserve"> documentation. However, to my surprise and horror, there was no part of the documentation referencing this anywhere! Eventually, after much more research I concluded that maybe </w:t>
+      </w:r>
+      <w:proofErr w:type="spellStart"/>
+      <w:r>
+        <w:t>asciimatics</w:t>
+      </w:r>
+      <w:proofErr w:type="spellEnd"/>
+      <w:r>
+        <w:t xml:space="preserve"> wasn’t such a perfect tool after all for this. I was therefore back to square 1.</w:t>
+      </w:r>
+    </w:p>
+    <w:p>
+      <w:r>
+        <w:t xml:space="preserve">I proceeded to do some research on the other possible tools that I could use – these included </w:t>
+      </w:r>
+      <w:proofErr w:type="spellStart"/>
+      <w:r>
+        <w:t>Unicurses</w:t>
+      </w:r>
+      <w:proofErr w:type="spellEnd"/>
+      <w:r>
+        <w:t xml:space="preserve">, and another unofficial port of curses for windows. Both would end up doing the same thing, but I ended up discovering that </w:t>
+      </w:r>
+      <w:proofErr w:type="spellStart"/>
+      <w:r>
+        <w:t>Unicurses</w:t>
+      </w:r>
+      <w:proofErr w:type="spellEnd"/>
+      <w:r>
+        <w:t xml:space="preserve"> has no support for x64, which was my machine (seriously???). By this point I was extremely annoyed (it was also late afternoon at this point, after spending the entire day chasing up dead ends). That isn’t particularly relevant, but in order to properly paint the picture of what occurred, you really need to appreciate my state of mind at the time. Anyway, this left th</w:t>
       </w:r>
       <w:r>
         <w:t>e other port as my only option.</w:t>
@@ -660,7 +729,15 @@
         <w:t xml:space="preserve">I ended up going through this whole rigmarole of </w:t>
       </w:r>
       <w:r>
-        <w:t xml:space="preserve">having to make pip work on the command line instead of Cygwin (and I hate Command prompt with a passion!! Who even uses batch anymore?) but eventually made it work, and the module, conveniently named ‘curses’ was installed. I tested it, </w:t>
+        <w:t xml:space="preserve">having to make pip work on the command line instead of Cygwin (and I hate Command prompt with a passion!! Who even uses batch anymore?) </w:t>
+      </w:r>
+      <w:proofErr w:type="gramStart"/>
+      <w:r>
+        <w:t>but</w:t>
+      </w:r>
+      <w:proofErr w:type="gramEnd"/>
+      <w:r>
+        <w:t xml:space="preserve"> eventually made it work, and the module, conveniently named ‘curses’ was installed. I tested it, </w:t>
       </w:r>
       <w:r>
         <w:lastRenderedPageBreak/>
@@ -799,10 +876,26 @@
         </w:drawing>
       </w:r>
       <w:r>
-        <w:t xml:space="preserve">Yeah, so I kinda took the weekend off from programming, as I was still rather annoyed about it (not to mention I had ISCF day conference and had to put up the Christmas tree…). </w:t>
-      </w:r>
-      <w:r>
-        <w:t>Anyway, I got back into it today during DT, when we had some free time. I began to once again figure out how everything worked, even playing around with a little user input stuff. (see below)</w:t>
+        <w:t xml:space="preserve">Yeah, so I </w:t>
+      </w:r>
+      <w:proofErr w:type="spellStart"/>
+      <w:r>
+        <w:t>kinda</w:t>
+      </w:r>
+      <w:proofErr w:type="spellEnd"/>
+      <w:r>
+        <w:t xml:space="preserve"> took the weekend off from programming, as I was still rather annoyed about it (not to mention I had ISCF day conference and had to put up the Christmas tree…). </w:t>
+      </w:r>
+      <w:r>
+        <w:t>Anyway, I got back into it today during DT, when we had some free time. I began to once again figure out how everything worked, even playing around with a little user input stuff. (</w:t>
+      </w:r>
+      <w:proofErr w:type="gramStart"/>
+      <w:r>
+        <w:t>see</w:t>
+      </w:r>
+      <w:proofErr w:type="gramEnd"/>
+      <w:r>
+        <w:t xml:space="preserve"> below)</w:t>
       </w:r>
     </w:p>
     <w:p>
@@ -853,7 +946,41 @@
         <w:t>From there, I knew I’d need to figure out how on eart</w:t>
       </w:r>
       <w:r>
-        <w:t>h to do the whole map conundrum, especially since you apparently can’t use addstr() to print multiple lines. Or can you? I discovered that if you define the string beforehand (e.g. gamemap = ‘’’…..’’’), you can put multiline strings in a single addstr(). This of course made it significantly easier. Here’s what I have so far:</w:t>
+        <w:t xml:space="preserve">h to do the whole map conundrum, especially since you apparently can’t use </w:t>
+      </w:r>
+      <w:proofErr w:type="spellStart"/>
+      <w:proofErr w:type="gramStart"/>
+      <w:r>
+        <w:t>addstr</w:t>
+      </w:r>
+      <w:proofErr w:type="spellEnd"/>
+      <w:r>
+        <w:t>(</w:t>
+      </w:r>
+      <w:proofErr w:type="gramEnd"/>
+      <w:r>
+        <w:t xml:space="preserve">) to print multiple lines. Or can you? I discovered that if you define the string beforehand (e.g. </w:t>
+      </w:r>
+      <w:proofErr w:type="spellStart"/>
+      <w:r>
+        <w:t>gamemap</w:t>
+      </w:r>
+      <w:proofErr w:type="spellEnd"/>
+      <w:r>
+        <w:t xml:space="preserve"> = ‘’’…..’’’), you can put multiline strings in a single </w:t>
+      </w:r>
+      <w:proofErr w:type="spellStart"/>
+      <w:proofErr w:type="gramStart"/>
+      <w:r>
+        <w:t>addstr</w:t>
+      </w:r>
+      <w:proofErr w:type="spellEnd"/>
+      <w:r>
+        <w:t>(</w:t>
+      </w:r>
+      <w:proofErr w:type="gramEnd"/>
+      <w:r>
+        <w:t>). This of course made it significantly easier. Here’s what I have so far:</w:t>
       </w:r>
     </w:p>
     <w:p>
@@ -998,7 +1125,23 @@
     </w:p>
     <w:p>
       <w:r>
-        <w:t>Lol, we didn’t exactly have a productive SDD lesson yesterday, so I got exactly zilch done. On the up side, today I managed to get loads of stuff done, until I hit the wall that is the update_panel() command. Let’s start at the beginning. I first wanted to make the code more structured, so I moved the whole if statement into a separate function.</w:t>
+        <w:t xml:space="preserve">Lol, we didn’t exactly have a productive SDD lesson yesterday, so I got exactly zilch done. On the up side, today I managed to get loads of stuff done, until I hit the wall that is the </w:t>
+      </w:r>
+      <w:proofErr w:type="spellStart"/>
+      <w:r>
+        <w:t>update_</w:t>
+      </w:r>
+      <w:proofErr w:type="gramStart"/>
+      <w:r>
+        <w:t>panel</w:t>
+      </w:r>
+      <w:proofErr w:type="spellEnd"/>
+      <w:r>
+        <w:t>(</w:t>
+      </w:r>
+      <w:proofErr w:type="gramEnd"/>
+      <w:r>
+        <w:t>) command. Let’s start at the beginning. I first wanted to make the code more structured, so I moved the whole if statement into a separate function.</w:t>
       </w:r>
     </w:p>
     <w:p>
@@ -1075,7 +1218,23 @@
     </w:p>
     <w:p>
       <w:r>
-        <w:t>After getting rid of the chunky solution and implementing this one, for some reason python suddenly closed. I managed to narrow the problem down to one line – the update_panel() line. However, as I have no idea as to why this is, I have temporarily hit a wall.</w:t>
+        <w:t xml:space="preserve">After getting rid of the chunky solution and implementing this one, for some reason python suddenly closed. I managed to narrow the problem down to one line – the </w:t>
+      </w:r>
+      <w:proofErr w:type="spellStart"/>
+      <w:r>
+        <w:t>update_</w:t>
+      </w:r>
+      <w:proofErr w:type="gramStart"/>
+      <w:r>
+        <w:t>panel</w:t>
+      </w:r>
+      <w:proofErr w:type="spellEnd"/>
+      <w:r>
+        <w:t>(</w:t>
+      </w:r>
+      <w:proofErr w:type="gramEnd"/>
+      <w:r>
+        <w:t>) line. However, as I have no idea as to why this is, I have temporarily hit a wall.</w:t>
       </w:r>
       <w:r>
         <w:t xml:space="preserve"> I think I’ll just try again tomorrow…</w:t>
@@ -1148,7 +1307,15 @@
         </w:drawing>
       </w:r>
       <w:r>
-        <w:t>Well, nothing really ended up being done on Sunday after all. Or Monday for that matter. It is not Tuesday, and I still have no idea as to how to fix this. Luckily, my Dad’s getting back from New Zealand this afternoon, so hopefully he’ll be able to help. In the meantime, I’ve begun the Gantt Chart. It’s very annoying and stupid, and I have no clue as to which thing we’re meant to use. Despite this, I’ve gotten a good way in, though I think I’m a little too optimistic…</w:t>
+        <w:t xml:space="preserve">Well, nothing really ended up being done on Sunday after all. Or Monday for that matter. It is not Tuesday, and I still have no idea as to how to fix this. Luckily, my Dad’s getting back from New Zealand this afternoon, so hopefully he’ll be able to help. In the meantime, I’ve begun the Gantt </w:t>
+      </w:r>
+      <w:proofErr w:type="gramStart"/>
+      <w:r>
+        <w:t>Chart</w:t>
+      </w:r>
+      <w:proofErr w:type="gramEnd"/>
+      <w:r>
+        <w:t>. It’s very annoying and stupid, and I have no clue as to which thing we’re meant to use. Despite this, I’ve gotten a good way in, though I think I’m a little too optimistic…</w:t>
       </w:r>
     </w:p>
     <w:p/>
@@ -1218,7 +1385,15 @@
       </w:r>
       <w:r>
         <w:lastRenderedPageBreak/>
-        <w:t>certain part of the window at a time. Using this, it should be easy to just get the part of the map shown to move when the player reaches the approximate centre of the viewpoint (not sure if that’s the right word…). I’m going to continue to peruse both this and the panels problem tomorrow.</w:t>
+        <w:t xml:space="preserve">certain part of the window at a time. Using this, it should be easy to just get the part of the map shown to move when the player reaches the approximate centre of the viewpoint (not sure if that’s the right word…). I’m going to continue to peruse both this and the </w:t>
+      </w:r>
+      <w:proofErr w:type="gramStart"/>
+      <w:r>
+        <w:t>panels</w:t>
+      </w:r>
+      <w:proofErr w:type="gramEnd"/>
+      <w:r>
+        <w:t xml:space="preserve"> problem tomorrow.</w:t>
       </w:r>
     </w:p>
     <w:p>
@@ -1231,7 +1406,15 @@
     </w:p>
     <w:p>
       <w:r>
-        <w:t>Today I made tried out the pads solution. However, I hit a snag very quickly. It turns out that my port of curses for window doesn’t contain the parts for both pads and panels. (note to self: never again trust anything that says ‘unofficial’ again) Here I find myself in a bit o</w:t>
+        <w:t>Today I made tried out the pads solution. However, I hit a snag very quickly. It turns out that my port of curses for window doesn’t contain the parts for both pads and panels. (</w:t>
+      </w:r>
+      <w:proofErr w:type="gramStart"/>
+      <w:r>
+        <w:t>note</w:t>
+      </w:r>
+      <w:proofErr w:type="gramEnd"/>
+      <w:r>
+        <w:t xml:space="preserve"> to self: never again trust anything that says ‘unofficial’ again) Here I find myself in a bit o</w:t>
       </w:r>
       <w:r>
         <w:t>f a pickle – without pads, it is neigh impossible to go through with this – I am seriously considering finding another module for the job. But I’ve been down that road before – remember that? I really don’t want to have to go down that road before. I think I’ll sleep on it, see what else I can come up with.</w:t>
@@ -1247,7 +1430,15 @@
     </w:p>
     <w:p>
       <w:r>
-        <w:t>I had a chat with my dad this morning – and we’ve come up with a plan. If I could make the game on linux, then I could bypass my crummy curses module, and the annoyingness of windows altogether. We came up with another way to do it – see email below for details. (I emailed Ms Chen (hi!) for confirmation that this is technically allowed.)</w:t>
+        <w:t xml:space="preserve">I had a chat with my dad this morning – and we’ve come up with a plan. If I could make the game on </w:t>
+      </w:r>
+      <w:proofErr w:type="spellStart"/>
+      <w:r>
+        <w:t>linux</w:t>
+      </w:r>
+      <w:proofErr w:type="spellEnd"/>
+      <w:r>
+        <w:t>, then I could bypass my crummy curses module, and the annoyingness of windows altogether. We came up with another way to do it – see email below for details. (I emailed Ms Chen (hi!) for confirmation that this is technically allowed.)</w:t>
       </w:r>
     </w:p>
     <w:p>
@@ -1304,7 +1495,25 @@
     </w:p>
     <w:p>
       <w:r>
-        <w:t>Today I continued (on linux!!!) on my project. In order to continue working on my laptop (it’s easier), I am using ssh and working on one of my dad’s computers. Let’s just say, a lot of things have happened today, as I have been very productive, and frankly, I don’t remember most of it. I will therefore, just this once, resort to dot point form.</w:t>
+        <w:t xml:space="preserve">Today I continued (on </w:t>
+      </w:r>
+      <w:proofErr w:type="spellStart"/>
+      <w:r>
+        <w:t>linux</w:t>
+      </w:r>
+      <w:proofErr w:type="spellEnd"/>
+      <w:r>
+        <w:t xml:space="preserve">!!!) on my project. In order to continue working on my laptop (it’s easier), I am using </w:t>
+      </w:r>
+      <w:proofErr w:type="spellStart"/>
+      <w:proofErr w:type="gramStart"/>
+      <w:r>
+        <w:t>ssh</w:t>
+      </w:r>
+      <w:proofErr w:type="spellEnd"/>
+      <w:proofErr w:type="gramEnd"/>
+      <w:r>
+        <w:t xml:space="preserve"> and working on one of my dad’s computers. Let’s just say, a lot of things have happened today, as I have been very productive, and frankly, I don’t remember most of it. I will therefore, just this once, resort to dot point form.</w:t>
       </w:r>
     </w:p>
     <w:p>
@@ -1340,7 +1549,15 @@
         </w:numPr>
       </w:pPr>
       <w:r>
-        <w:t>I split the ruseRun.py file into two, one still called ruseRun, and another called interface (yes, you guessed it – to handle the interface. There’s your intrinsic documentation!!)</w:t>
+        <w:t xml:space="preserve">I split the ruseRun.py file into two, one still called </w:t>
+      </w:r>
+      <w:proofErr w:type="spellStart"/>
+      <w:r>
+        <w:t>ruseRun</w:t>
+      </w:r>
+      <w:proofErr w:type="spellEnd"/>
+      <w:r>
+        <w:t>, and another called interface (yes, you guessed it – to handle the interface. There’s your intrinsic documentation!!)</w:t>
       </w:r>
     </w:p>
     <w:p>
@@ -1480,8 +1697,6 @@
       <w:r>
         <w:t>2018</w:t>
       </w:r>
-      <w:bookmarkStart w:id="0" w:name="_GoBack"/>
-      <w:bookmarkEnd w:id="0"/>
       <w:r>
         <w:t>! I took a few days off to catch my breath back (not entirely sure how that works, but oh well), but now I am back. Today I started and SOLVED my scrolling map issue. Yay! I will now run through my process for you.</w:t>
       </w:r>
@@ -1641,6 +1856,388 @@
       <w:pPr>
         <w:ind w:left="360"/>
       </w:pPr>
+    </w:p>
+    <w:p>
+      <w:pPr>
+        <w:ind w:left="360"/>
+        <w:jc w:val="right"/>
+      </w:pPr>
+      <w:r>
+        <w:lastRenderedPageBreak/>
+        <w:t>05/01/18</w:t>
+      </w:r>
+    </w:p>
+    <w:p>
+      <w:pPr>
+        <w:ind w:left="360"/>
+      </w:pPr>
+      <w:r>
+        <w:t>Today I decided to start working on item distribution. The obvious way to do it is to randomly allocate them to certain spots on the board – of course, you would need to make sure they didn’t get dropped on a wall or something, as that makes it rather difficult to get. Apparently, the way to do this is by using linear algebra (and I thought I wouldn’t have to do maths in the summer holidays!!). Basically, you’d need the basic map, and then turn it into an array (or vector) of the available squares, then allocate your items, then turn the array back into a map. I got all this info from Dad (of course), however, I have no idea as to how to do any of this whatsoever, so I asked him to give me a crash course in linear algebra, which made the solution clear as mud (so not very). I’ll have to do a little research, which will take time. Luckily, time is one of the one things I do have on my side! In the meantime, I think I should really get started on my documentation for the assignment – starting with the project description.</w:t>
+      </w:r>
+    </w:p>
+    <w:p>
+      <w:pPr>
+        <w:ind w:left="360"/>
+        <w:jc w:val="right"/>
+      </w:pPr>
+      <w:r>
+        <w:t>06/01/18</w:t>
+      </w:r>
+    </w:p>
+    <w:p>
+      <w:pPr>
+        <w:ind w:left="360"/>
+      </w:pPr>
+      <w:r>
+        <w:t xml:space="preserve">Today I decided to write my project description. I should really have gotten onto this before now. </w:t>
+      </w:r>
+      <w:r>
+        <w:t>I wrote about a paragraph, and checked the assignment sheet to see if there was anything I missed – apparently, you’re meant to ‘identify your choice’. Choice of what, exactly? I decided that I should ask Ms Chen, so I emailed her.</w:t>
+      </w:r>
+      <w:r>
+        <w:rPr>
+          <w:noProof/>
+          <w:lang w:eastAsia="en-AU"/>
+        </w:rPr>
+        <w:t xml:space="preserve"> </w:t>
+      </w:r>
+      <w:r>
+        <w:rPr>
+          <w:noProof/>
+          <w:lang w:eastAsia="en-AU"/>
+        </w:rPr>
+        <w:drawing>
+          <wp:inline distT="0" distB="0" distL="0" distR="0" wp14:anchorId="5CE03184" wp14:editId="12BFB09C">
+            <wp:extent cx="5731510" cy="3776345"/>
+            <wp:effectExtent l="0" t="0" r="2540" b="0"/>
+            <wp:docPr id="17" name="Picture 17"/>
+            <wp:cNvGraphicFramePr>
+              <a:graphicFrameLocks xmlns:a="http://schemas.openxmlformats.org/drawingml/2006/main" noChangeAspect="1"/>
+            </wp:cNvGraphicFramePr>
+            <a:graphic xmlns:a="http://schemas.openxmlformats.org/drawingml/2006/main">
+              <a:graphicData uri="http://schemas.openxmlformats.org/drawingml/2006/picture">
+                <pic:pic xmlns:pic="http://schemas.openxmlformats.org/drawingml/2006/picture">
+                  <pic:nvPicPr>
+                    <pic:cNvPr id="1" name=""/>
+                    <pic:cNvPicPr/>
+                  </pic:nvPicPr>
+                  <pic:blipFill>
+                    <a:blip r:embed="rId22"/>
+                    <a:stretch>
+                      <a:fillRect/>
+                    </a:stretch>
+                  </pic:blipFill>
+                  <pic:spPr>
+                    <a:xfrm>
+                      <a:off x="0" y="0"/>
+                      <a:ext cx="5731510" cy="3776345"/>
+                    </a:xfrm>
+                    <a:prstGeom prst="rect">
+                      <a:avLst/>
+                    </a:prstGeom>
+                  </pic:spPr>
+                </pic:pic>
+              </a:graphicData>
+            </a:graphic>
+          </wp:inline>
+        </w:drawing>
+      </w:r>
+    </w:p>
+    <w:p>
+      <w:pPr>
+        <w:ind w:left="360"/>
+      </w:pPr>
+      <w:r>
+        <w:t xml:space="preserve">Thanks Ms Chen! </w:t>
+      </w:r>
+      <w:r>
+        <w:t>I finished up my project description.</w:t>
+      </w:r>
+    </w:p>
+    <w:p>
+      <w:pPr>
+        <w:ind w:left="360"/>
+        <w:jc w:val="right"/>
+      </w:pPr>
+      <w:r>
+        <w:t>08/01/18</w:t>
+      </w:r>
+    </w:p>
+    <w:p>
+      <w:pPr>
+        <w:ind w:left="360"/>
+      </w:pPr>
+      <w:r>
+        <w:t xml:space="preserve">Today I drew up a map of James ruse. You may be thinking: You realise there are already maps of ruse, right? Why on earth would you go to all the trouble to draw a map yourself? Well, yes there are, but they are really undetailed and they seem to think all students care about is the buildings. (They are also completely not to scale.) Therefore, I went on google maps and called up a satellite view of the school. You know, you never appreciate just how big the school is until </w:t>
+      </w:r>
+      <w:r>
+        <w:lastRenderedPageBreak/>
+        <w:t xml:space="preserve">you have to draw it. In order to get any proper level of detail, I had to separate the school into </w:t>
+      </w:r>
+      <w:r>
+        <w:rPr>
+          <w:noProof/>
+          <w:lang w:eastAsia="en-AU"/>
+        </w:rPr>
+        <w:drawing>
+          <wp:anchor distT="0" distB="0" distL="114300" distR="114300" simplePos="0" relativeHeight="251673600" behindDoc="0" locked="0" layoutInCell="1" allowOverlap="1">
+            <wp:simplePos x="0" y="0"/>
+            <wp:positionH relativeFrom="column">
+              <wp:posOffset>121920</wp:posOffset>
+            </wp:positionH>
+            <wp:positionV relativeFrom="paragraph">
+              <wp:posOffset>2625090</wp:posOffset>
+            </wp:positionV>
+            <wp:extent cx="3022600" cy="2266950"/>
+            <wp:effectExtent l="0" t="0" r="6350" b="0"/>
+            <wp:wrapSquare wrapText="bothSides"/>
+            <wp:docPr id="20" name="Picture 20" descr="C:\Users\rarie\ruseRun\Photos\IMG_20180109_153240340.jpg"/>
+            <wp:cNvGraphicFramePr>
+              <a:graphicFrameLocks xmlns:a="http://schemas.openxmlformats.org/drawingml/2006/main" noChangeAspect="1"/>
+            </wp:cNvGraphicFramePr>
+            <a:graphic xmlns:a="http://schemas.openxmlformats.org/drawingml/2006/main">
+              <a:graphicData uri="http://schemas.openxmlformats.org/drawingml/2006/picture">
+                <pic:pic xmlns:pic="http://schemas.openxmlformats.org/drawingml/2006/picture">
+                  <pic:nvPicPr>
+                    <pic:cNvPr id="0" name="Picture 3" descr="C:\Users\rarie\ruseRun\Photos\IMG_20180109_153240340.jpg"/>
+                    <pic:cNvPicPr>
+                      <a:picLocks noChangeAspect="1" noChangeArrowheads="1"/>
+                    </pic:cNvPicPr>
+                  </pic:nvPicPr>
+                  <pic:blipFill>
+                    <a:blip r:embed="rId23" cstate="print">
+                      <a:extLst>
+                        <a:ext uri="{28A0092B-C50C-407E-A947-70E740481C1C}">
+                          <a14:useLocalDpi xmlns:a14="http://schemas.microsoft.com/office/drawing/2010/main" val="0"/>
+                        </a:ext>
+                      </a:extLst>
+                    </a:blip>
+                    <a:srcRect/>
+                    <a:stretch>
+                      <a:fillRect/>
+                    </a:stretch>
+                  </pic:blipFill>
+                  <pic:spPr bwMode="auto">
+                    <a:xfrm>
+                      <a:off x="0" y="0"/>
+                      <a:ext cx="3022600" cy="2266950"/>
+                    </a:xfrm>
+                    <a:prstGeom prst="rect">
+                      <a:avLst/>
+                    </a:prstGeom>
+                    <a:noFill/>
+                    <a:ln>
+                      <a:noFill/>
+                    </a:ln>
+                  </pic:spPr>
+                </pic:pic>
+              </a:graphicData>
+            </a:graphic>
+          </wp:anchor>
+        </w:drawing>
+      </w:r>
+      <w:r>
+        <w:rPr>
+          <w:noProof/>
+          <w:lang w:eastAsia="en-AU"/>
+        </w:rPr>
+        <w:drawing>
+          <wp:anchor distT="0" distB="0" distL="114300" distR="114300" simplePos="0" relativeHeight="251671552" behindDoc="0" locked="0" layoutInCell="1" allowOverlap="1">
+            <wp:simplePos x="0" y="0"/>
+            <wp:positionH relativeFrom="margin">
+              <wp:posOffset>3322320</wp:posOffset>
+            </wp:positionH>
+            <wp:positionV relativeFrom="paragraph">
+              <wp:posOffset>2676525</wp:posOffset>
+            </wp:positionV>
+            <wp:extent cx="2961640" cy="2221230"/>
+            <wp:effectExtent l="0" t="0" r="0" b="7620"/>
+            <wp:wrapSquare wrapText="bothSides"/>
+            <wp:docPr id="21" name="Picture 21" descr="C:\Users\rarie\ruseRun\Photos\IMG_20180109_153248118.jpg"/>
+            <wp:cNvGraphicFramePr>
+              <a:graphicFrameLocks xmlns:a="http://schemas.openxmlformats.org/drawingml/2006/main" noChangeAspect="1"/>
+            </wp:cNvGraphicFramePr>
+            <a:graphic xmlns:a="http://schemas.openxmlformats.org/drawingml/2006/main">
+              <a:graphicData uri="http://schemas.openxmlformats.org/drawingml/2006/picture">
+                <pic:pic xmlns:pic="http://schemas.openxmlformats.org/drawingml/2006/picture">
+                  <pic:nvPicPr>
+                    <pic:cNvPr id="0" name="Picture 4" descr="C:\Users\rarie\ruseRun\Photos\IMG_20180109_153248118.jpg"/>
+                    <pic:cNvPicPr>
+                      <a:picLocks noChangeAspect="1" noChangeArrowheads="1"/>
+                    </pic:cNvPicPr>
+                  </pic:nvPicPr>
+                  <pic:blipFill>
+                    <a:blip r:embed="rId24" cstate="print">
+                      <a:extLst>
+                        <a:ext uri="{28A0092B-C50C-407E-A947-70E740481C1C}">
+                          <a14:useLocalDpi xmlns:a14="http://schemas.microsoft.com/office/drawing/2010/main" val="0"/>
+                        </a:ext>
+                      </a:extLst>
+                    </a:blip>
+                    <a:srcRect/>
+                    <a:stretch>
+                      <a:fillRect/>
+                    </a:stretch>
+                  </pic:blipFill>
+                  <pic:spPr bwMode="auto">
+                    <a:xfrm>
+                      <a:off x="0" y="0"/>
+                      <a:ext cx="2961640" cy="2221230"/>
+                    </a:xfrm>
+                    <a:prstGeom prst="rect">
+                      <a:avLst/>
+                    </a:prstGeom>
+                    <a:noFill/>
+                    <a:ln>
+                      <a:noFill/>
+                    </a:ln>
+                  </pic:spPr>
+                </pic:pic>
+              </a:graphicData>
+            </a:graphic>
+          </wp:anchor>
+        </w:drawing>
+      </w:r>
+      <w:r>
+        <w:rPr>
+          <w:noProof/>
+          <w:lang w:eastAsia="en-AU"/>
+        </w:rPr>
+        <w:drawing>
+          <wp:anchor distT="0" distB="0" distL="114300" distR="114300" simplePos="0" relativeHeight="251672576" behindDoc="0" locked="0" layoutInCell="1" allowOverlap="1">
+            <wp:simplePos x="0" y="0"/>
+            <wp:positionH relativeFrom="margin">
+              <wp:posOffset>3213100</wp:posOffset>
+            </wp:positionH>
+            <wp:positionV relativeFrom="paragraph">
+              <wp:posOffset>477520</wp:posOffset>
+            </wp:positionV>
+            <wp:extent cx="2735580" cy="2051685"/>
+            <wp:effectExtent l="0" t="0" r="7620" b="5715"/>
+            <wp:wrapSquare wrapText="bothSides"/>
+            <wp:docPr id="19" name="Picture 19" descr="C:\Users\rarie\ruseRun\Photos\IMG_20180109_153229892.jpg"/>
+            <wp:cNvGraphicFramePr>
+              <a:graphicFrameLocks xmlns:a="http://schemas.openxmlformats.org/drawingml/2006/main" noChangeAspect="1"/>
+            </wp:cNvGraphicFramePr>
+            <a:graphic xmlns:a="http://schemas.openxmlformats.org/drawingml/2006/main">
+              <a:graphicData uri="http://schemas.openxmlformats.org/drawingml/2006/picture">
+                <pic:pic xmlns:pic="http://schemas.openxmlformats.org/drawingml/2006/picture">
+                  <pic:nvPicPr>
+                    <pic:cNvPr id="0" name="Picture 2" descr="C:\Users\rarie\ruseRun\Photos\IMG_20180109_153229892.jpg"/>
+                    <pic:cNvPicPr>
+                      <a:picLocks noChangeAspect="1" noChangeArrowheads="1"/>
+                    </pic:cNvPicPr>
+                  </pic:nvPicPr>
+                  <pic:blipFill>
+                    <a:blip r:embed="rId25" cstate="print">
+                      <a:extLst>
+                        <a:ext uri="{28A0092B-C50C-407E-A947-70E740481C1C}">
+                          <a14:useLocalDpi xmlns:a14="http://schemas.microsoft.com/office/drawing/2010/main" val="0"/>
+                        </a:ext>
+                      </a:extLst>
+                    </a:blip>
+                    <a:srcRect/>
+                    <a:stretch>
+                      <a:fillRect/>
+                    </a:stretch>
+                  </pic:blipFill>
+                  <pic:spPr bwMode="auto">
+                    <a:xfrm>
+                      <a:off x="0" y="0"/>
+                      <a:ext cx="2735580" cy="2051685"/>
+                    </a:xfrm>
+                    <a:prstGeom prst="rect">
+                      <a:avLst/>
+                    </a:prstGeom>
+                    <a:noFill/>
+                    <a:ln>
+                      <a:noFill/>
+                    </a:ln>
+                  </pic:spPr>
+                </pic:pic>
+              </a:graphicData>
+            </a:graphic>
+          </wp:anchor>
+        </w:drawing>
+      </w:r>
+      <w:r>
+        <w:rPr>
+          <w:noProof/>
+          <w:lang w:eastAsia="en-AU"/>
+        </w:rPr>
+        <w:drawing>
+          <wp:anchor distT="0" distB="0" distL="114300" distR="114300" simplePos="0" relativeHeight="251670528" behindDoc="0" locked="0" layoutInCell="1" allowOverlap="1">
+            <wp:simplePos x="0" y="0"/>
+            <wp:positionH relativeFrom="column">
+              <wp:posOffset>243840</wp:posOffset>
+            </wp:positionH>
+            <wp:positionV relativeFrom="paragraph">
+              <wp:posOffset>434340</wp:posOffset>
+            </wp:positionV>
+            <wp:extent cx="2824480" cy="2118360"/>
+            <wp:effectExtent l="0" t="0" r="0" b="0"/>
+            <wp:wrapSquare wrapText="bothSides"/>
+            <wp:docPr id="18" name="Picture 18" descr="C:\Users\rarie\ruseRun\Photos\IMG_20180109_153220090.jpg"/>
+            <wp:cNvGraphicFramePr>
+              <a:graphicFrameLocks xmlns:a="http://schemas.openxmlformats.org/drawingml/2006/main" noChangeAspect="1"/>
+            </wp:cNvGraphicFramePr>
+            <a:graphic xmlns:a="http://schemas.openxmlformats.org/drawingml/2006/main">
+              <a:graphicData uri="http://schemas.openxmlformats.org/drawingml/2006/picture">
+                <pic:pic xmlns:pic="http://schemas.openxmlformats.org/drawingml/2006/picture">
+                  <pic:nvPicPr>
+                    <pic:cNvPr id="0" name="Picture 1" descr="C:\Users\rarie\ruseRun\Photos\IMG_20180109_153220090.jpg"/>
+                    <pic:cNvPicPr>
+                      <a:picLocks noChangeAspect="1" noChangeArrowheads="1"/>
+                    </pic:cNvPicPr>
+                  </pic:nvPicPr>
+                  <pic:blipFill>
+                    <a:blip r:embed="rId26" cstate="print">
+                      <a:extLst>
+                        <a:ext uri="{28A0092B-C50C-407E-A947-70E740481C1C}">
+                          <a14:useLocalDpi xmlns:a14="http://schemas.microsoft.com/office/drawing/2010/main" val="0"/>
+                        </a:ext>
+                      </a:extLst>
+                    </a:blip>
+                    <a:srcRect/>
+                    <a:stretch>
+                      <a:fillRect/>
+                    </a:stretch>
+                  </pic:blipFill>
+                  <pic:spPr bwMode="auto">
+                    <a:xfrm>
+                      <a:off x="0" y="0"/>
+                      <a:ext cx="2824480" cy="2118360"/>
+                    </a:xfrm>
+                    <a:prstGeom prst="rect">
+                      <a:avLst/>
+                    </a:prstGeom>
+                    <a:noFill/>
+                    <a:ln>
+                      <a:noFill/>
+                    </a:ln>
+                  </pic:spPr>
+                </pic:pic>
+              </a:graphicData>
+            </a:graphic>
+            <wp14:sizeRelH relativeFrom="margin">
+              <wp14:pctWidth>0</wp14:pctWidth>
+            </wp14:sizeRelH>
+            <wp14:sizeRelV relativeFrom="margin">
+              <wp14:pctHeight>0</wp14:pctHeight>
+            </wp14:sizeRelV>
+          </wp:anchor>
+        </w:drawing>
+      </w:r>
+      <w:r>
+        <w:t>four sections and map them out individually. (See below)</w:t>
+      </w:r>
+    </w:p>
+    <w:p>
+      <w:pPr>
+        <w:ind w:left="360"/>
+      </w:pPr>
+      <w:bookmarkStart w:id="0" w:name="_GoBack"/>
+      <w:bookmarkEnd w:id="0"/>
     </w:p>
     <w:sectPr>
       <w:pgSz w:w="11906" w:h="16838"/>
@@ -2541,7 +3138,7 @@
 </file>
 
 <file path=customXml/itemProps1.xml><?xml version="1.0" encoding="utf-8"?>
-<ds:datastoreItem xmlns:ds="http://schemas.openxmlformats.org/officeDocument/2006/customXml" ds:itemID="{9361C116-A704-40B4-A121-497E64001D69}">
+<ds:datastoreItem xmlns:ds="http://schemas.openxmlformats.org/officeDocument/2006/customXml" ds:itemID="{2972393F-D157-456E-BFF3-52C90A284651}">
   <ds:schemaRefs>
     <ds:schemaRef ds:uri="http://schemas.openxmlformats.org/officeDocument/2006/bibliography"/>
   </ds:schemaRefs>

</xml_diff>